<commit_message>
Optimize the code structure v2
</commit_message>
<xml_diff>
--- a/Web/documents/work process.docx
+++ b/Web/documents/work process.docx
@@ -559,27 +559,7 @@
           <w:rFonts w:hint="eastAsia"/>
           <w:lang w:val="en-US" w:eastAsia="zh-CN"/>
         </w:rPr>
-        <w:t>上传到git上</w:t>
-      </w:r>
-    </w:p>
-    <w:p>
-      <w:pPr>
-        <w:numPr>
-          <w:ilvl w:val="1"/>
-          <w:numId w:val="1"/>
-        </w:numPr>
-        <w:ind w:left="840" w:leftChars="0" w:hanging="420" w:firstLineChars="0"/>
-        <w:rPr>
-          <w:rFonts w:hint="default"/>
-          <w:lang w:val="en-US" w:eastAsia="zh-CN"/>
-        </w:rPr>
-      </w:pPr>
-      <w:r>
-        <w:rPr>
-          <w:rFonts w:hint="eastAsia"/>
-          <w:lang w:val="en-US" w:eastAsia="zh-CN"/>
-        </w:rPr>
-        <w:t>从origin master merge到local dev branch不成功</w:t>
+        <w:t>上传到git上 - done</w:t>
       </w:r>
       <w:bookmarkStart w:id="0" w:name="_GoBack"/>
       <w:bookmarkEnd w:id="0"/>
@@ -829,7 +809,7 @@
     <w:lsdException w:qFormat="1" w:unhideWhenUsed="0" w:uiPriority="0" w:semiHidden="0" w:name="Title"/>
     <w:lsdException w:unhideWhenUsed="0" w:uiPriority="0" w:semiHidden="0" w:name="Closing"/>
     <w:lsdException w:unhideWhenUsed="0" w:uiPriority="0" w:semiHidden="0" w:name="Signature"/>
-    <w:lsdException w:unhideWhenUsed="0" w:uiPriority="0" w:name="Default Paragraph Font"/>
+    <w:lsdException w:qFormat="1" w:unhideWhenUsed="0" w:uiPriority="0" w:name="Default Paragraph Font"/>
     <w:lsdException w:unhideWhenUsed="0" w:uiPriority="0" w:semiHidden="0" w:name="Body Text"/>
     <w:lsdException w:unhideWhenUsed="0" w:uiPriority="0" w:semiHidden="0" w:name="Body Text Indent"/>
     <w:lsdException w:unhideWhenUsed="0" w:uiPriority="0" w:semiHidden="0" w:name="List Continue"/>
@@ -1069,6 +1049,7 @@
   <w:style w:type="character" w:default="1" w:styleId="5">
     <w:name w:val="Default Paragraph Font"/>
     <w:semiHidden/>
+    <w:qFormat/>
     <w:uiPriority w:val="0"/>
   </w:style>
   <w:style w:type="table" w:default="1" w:styleId="4">

</xml_diff>